<commit_message>
menu : bouton username, bouton centré a l'aide de la variable ratio
</commit_message>
<xml_diff>
--- a/definitions.docx
+++ b/definitions.docx
@@ -33,230 +33,6 @@
       <w:pPr>
         <w:pStyle w:val="Normal"/>
         <w:bidi w:val="0"/>
-        <w:jc w:val="start"/>
-        <w:rPr>
-          <w:sz w:val="32"/>
-          <w:szCs w:val="32"/>
-        </w:rPr>
-      </w:pPr>
-      <w:r>
-        <w:rPr>
-          <w:sz w:val="32"/>
-          <w:szCs w:val="32"/>
-        </w:rPr>
-        <w:drawing>
-          <wp:anchor behindDoc="0" distT="0" distB="0" distL="0" distR="0" simplePos="0" locked="0" layoutInCell="0" allowOverlap="1" relativeHeight="2">
-            <wp:simplePos x="0" y="0"/>
-            <wp:positionH relativeFrom="column">
-              <wp:posOffset>3475990</wp:posOffset>
-            </wp:positionH>
-            <wp:positionV relativeFrom="paragraph">
-              <wp:posOffset>102235</wp:posOffset>
-            </wp:positionV>
-            <wp:extent cx="2789555" cy="3778250"/>
-            <wp:effectExtent l="0" t="0" r="0" b="0"/>
-            <wp:wrapSquare wrapText="largest"/>
-            <wp:docPr id="1" name="Image1" descr="" title=""/>
-            <wp:cNvGraphicFramePr>
-              <a:graphicFrameLocks xmlns:a="http://schemas.openxmlformats.org/drawingml/2006/main" noChangeAspect="1"/>
-            </wp:cNvGraphicFramePr>
-            <a:graphic xmlns:a="http://schemas.openxmlformats.org/drawingml/2006/main">
-              <a:graphicData uri="http://schemas.openxmlformats.org/drawingml/2006/picture">
-                <pic:pic xmlns:pic="http://schemas.openxmlformats.org/drawingml/2006/picture">
-                  <pic:nvPicPr>
-                    <pic:cNvPr id="1" name="Image1" descr="" title=""/>
-                    <pic:cNvPicPr>
-                      <a:picLocks noChangeAspect="1" noChangeArrowheads="1"/>
-                    </pic:cNvPicPr>
-                  </pic:nvPicPr>
-                  <pic:blipFill>
-                    <a:blip r:embed="rId2"/>
-                    <a:stretch>
-                      <a:fillRect/>
-                    </a:stretch>
-                  </pic:blipFill>
-                  <pic:spPr bwMode="auto">
-                    <a:xfrm>
-                      <a:off x="0" y="0"/>
-                      <a:ext cx="2789555" cy="3778250"/>
-                    </a:xfrm>
-                    <a:prstGeom prst="rect">
-                      <a:avLst/>
-                    </a:prstGeom>
-                  </pic:spPr>
-                </pic:pic>
-              </a:graphicData>
-            </a:graphic>
-          </wp:anchor>
-        </w:drawing>
-      </w:r>
-    </w:p>
-    <w:p>
-      <w:pPr>
-        <w:pStyle w:val="Normal"/>
-        <w:bidi w:val="0"/>
-        <w:jc w:val="start"/>
-        <w:rPr>
-          <w:sz w:val="32"/>
-          <w:szCs w:val="32"/>
-        </w:rPr>
-      </w:pPr>
-      <w:r>
-        <w:rPr/>
-        <w:t>Je suis David BERGER, j’ai 22ans j’étais informaticien dans une boite pendant 2ans puis j’ai evolué sur de la programmation d’applications, web et web mobile, ainsi que le creation de jeu vidéo.</w:t>
-      </w:r>
-    </w:p>
-    <w:p>
-      <w:pPr>
-        <w:pStyle w:val="Normal"/>
-        <w:bidi w:val="0"/>
-        <w:jc w:val="start"/>
-        <w:rPr>
-          <w:sz w:val="32"/>
-          <w:szCs w:val="32"/>
-        </w:rPr>
-      </w:pPr>
-      <w:r>
-        <w:rPr>
-          <w:sz w:val="32"/>
-          <w:szCs w:val="32"/>
-        </w:rPr>
-      </w:r>
-    </w:p>
-    <w:p>
-      <w:pPr>
-        <w:pStyle w:val="Normal"/>
-        <w:bidi w:val="0"/>
-        <w:jc w:val="start"/>
-        <w:rPr>
-          <w:sz w:val="32"/>
-          <w:szCs w:val="32"/>
-        </w:rPr>
-      </w:pPr>
-      <w:r>
-        <w:rPr>
-          <w:sz w:val="32"/>
-          <w:szCs w:val="32"/>
-        </w:rPr>
-      </w:r>
-    </w:p>
-    <w:p>
-      <w:pPr>
-        <w:pStyle w:val="Normal"/>
-        <w:bidi w:val="0"/>
-        <w:jc w:val="start"/>
-        <w:rPr>
-          <w:sz w:val="32"/>
-          <w:szCs w:val="32"/>
-        </w:rPr>
-      </w:pPr>
-      <w:r>
-        <w:rPr/>
-        <w:t>En parallele de mes cours de developpement web, j’ai voulu sans plus attendre me lancer dans la création de jeux vidéos.</w:t>
-      </w:r>
-    </w:p>
-    <w:p>
-      <w:pPr>
-        <w:pStyle w:val="Normal"/>
-        <w:bidi w:val="0"/>
-        <w:jc w:val="start"/>
-        <w:rPr>
-          <w:sz w:val="32"/>
-          <w:szCs w:val="32"/>
-        </w:rPr>
-      </w:pPr>
-      <w:r>
-        <w:rPr/>
-        <w:t>J’ai pour objectif d’apprendre les fondamentaux des languages de jeu vidéo suivants : C C# C++ Python, LUA, javascript, rust, go.</w:t>
-      </w:r>
-    </w:p>
-    <w:p>
-      <w:pPr>
-        <w:pStyle w:val="Normal"/>
-        <w:bidi w:val="0"/>
-        <w:jc w:val="start"/>
-        <w:rPr>
-          <w:sz w:val="32"/>
-          <w:szCs w:val="32"/>
-        </w:rPr>
-      </w:pPr>
-      <w:r>
-        <w:rPr/>
-        <w:t>Et apprendre a developper sur mobile aussi : Java, Kotlin, Python, Dart, et ainsi publier toutes mes créations.</w:t>
-      </w:r>
-    </w:p>
-    <w:p>
-      <w:pPr>
-        <w:pStyle w:val="Normal"/>
-        <w:bidi w:val="0"/>
-        <w:jc w:val="start"/>
-        <w:rPr>
-          <w:sz w:val="32"/>
-          <w:szCs w:val="32"/>
-        </w:rPr>
-      </w:pPr>
-      <w:r>
-        <w:rPr>
-          <w:sz w:val="32"/>
-          <w:szCs w:val="32"/>
-        </w:rPr>
-      </w:r>
-    </w:p>
-    <w:p>
-      <w:pPr>
-        <w:pStyle w:val="Normal"/>
-        <w:bidi w:val="0"/>
-        <w:jc w:val="start"/>
-        <w:rPr>
-          <w:sz w:val="32"/>
-          <w:szCs w:val="32"/>
-        </w:rPr>
-      </w:pPr>
-      <w:r>
-        <w:rPr/>
-        <w:t>J’aimerais beaucoup pouvoir partager ma vision de la programmation dans le jeu vidéo en général avec d’autres personnes et échanger ensemble.</w:t>
-      </w:r>
-    </w:p>
-    <w:p>
-      <w:pPr>
-        <w:pStyle w:val="Normal"/>
-        <w:bidi w:val="0"/>
-        <w:jc w:val="start"/>
-        <w:rPr>
-          <w:sz w:val="32"/>
-          <w:szCs w:val="32"/>
-        </w:rPr>
-      </w:pPr>
-      <w:r>
-        <w:rPr>
-          <w:sz w:val="32"/>
-          <w:szCs w:val="32"/>
-        </w:rPr>
-      </w:r>
-    </w:p>
-    <w:p>
-      <w:pPr>
-        <w:pStyle w:val="Normal"/>
-        <w:bidi w:val="0"/>
-        <w:jc w:val="start"/>
-        <w:rPr>
-          <w:sz w:val="32"/>
-          <w:szCs w:val="32"/>
-        </w:rPr>
-      </w:pPr>
-      <w:r>
-        <w:rPr/>
-        <w:t>Pour l’heure mon objectif etant d’apprendre rapidement a developper des jeux vidéo en autonomie, et monter mon studio de jeu vidéo, c’est pourquoi j’ai contacté des etudiants dans une école pour leur proposer de rejoindre mon projet.</w:t>
-      </w:r>
-      <w:r>
-        <w:br w:type="page"/>
-      </w:r>
-    </w:p>
-    <w:p>
-      <w:pPr>
-        <w:pStyle w:val="Normal"/>
-        <w:bidi w:val="0"/>
-        <w:spacing w:before="0" w:after="0"/>
         <w:jc w:val="start"/>
         <w:rPr>
           <w:sz w:val="32"/>

</xml_diff>